<commit_message>
grammar and front matter
</commit_message>
<xml_diff>
--- a/Project Proposal.docx
+++ b/Project Proposal.docx
@@ -156,10 +156,55 @@
       </w:pPr>
       <w:r>
         <w:lastRenderedPageBreak/>
-        <w:t>Title page</w:t>
-      </w:r>
-      <w:r>
-        <w:t>.</w:t>
+        <w:t xml:space="preserve">Title: </w:t>
+      </w:r>
+      <w:r>
+        <w:t>Applying Neural Networks to Minesweeper for Mine Detection</w:t>
+      </w:r>
+    </w:p>
+    <w:p>
+      <w:pPr>
+        <w:pStyle w:val="ListParagraph"/>
+      </w:pPr>
+      <w:r>
+        <w:t xml:space="preserve">Students: </w:t>
+      </w:r>
+      <w:r>
+        <w:t>Moez Bajwa (</w:t>
+      </w:r>
+      <w:r>
+        <w:t xml:space="preserve">ID: </w:t>
+      </w:r>
+      <w:r>
+        <w:t>101196537) and Steven Kong (</w:t>
+      </w:r>
+      <w:r>
+        <w:t xml:space="preserve">ID: </w:t>
+      </w:r>
+      <w:r>
+        <w:t>101189675)</w:t>
+      </w:r>
+    </w:p>
+    <w:p>
+      <w:pPr>
+        <w:pStyle w:val="ListParagraph"/>
+      </w:pPr>
+      <w:r>
+        <w:t xml:space="preserve">Course Code: </w:t>
+      </w:r>
+      <w:r>
+        <w:t>COMP3106A</w:t>
+      </w:r>
+    </w:p>
+    <w:p>
+      <w:pPr>
+        <w:pStyle w:val="ListParagraph"/>
+      </w:pPr>
+      <w:r>
+        <w:t xml:space="preserve">Semester: </w:t>
+      </w:r>
+      <w:r>
+        <w:t>Fall 2024</w:t>
       </w:r>
       <w:r>
         <w:br/>
@@ -174,18 +219,13 @@
         </w:numPr>
       </w:pPr>
       <w:r>
-        <w:t xml:space="preserve">Minesweeper is a popular gamed </w:t>
-      </w:r>
-      <w:proofErr w:type="gramStart"/>
-      <w:r>
-        <w:t>where</w:t>
-      </w:r>
-      <w:r>
-        <w:t>,</w:t>
-      </w:r>
-      <w:proofErr w:type="gramEnd"/>
-      <w:r>
-        <w:t xml:space="preserve"> in order to win, players need to reveal spaces on a grid</w:t>
+        <w:t xml:space="preserve">Minesweeper is a popular game where </w:t>
+      </w:r>
+      <w:r>
+        <w:t>to</w:t>
+      </w:r>
+      <w:r>
+        <w:t xml:space="preserve"> win, players need to reveal spaces on a grid</w:t>
       </w:r>
       <w:r>
         <w:t xml:space="preserve"> while</w:t>
@@ -197,13 +237,20 @@
         <w:t xml:space="preserve">ing </w:t>
       </w:r>
       <w:r>
-        <w:t xml:space="preserve">spaces with mines. In order to be successful, players need to apply various different </w:t>
-      </w:r>
-      <w:proofErr w:type="gramStart"/>
-      <w:r>
-        <w:t>problem solving</w:t>
-      </w:r>
-      <w:proofErr w:type="gramEnd"/>
+        <w:t xml:space="preserve">spaces with mines. </w:t>
+      </w:r>
+      <w:r>
+        <w:t>To</w:t>
+      </w:r>
+      <w:r>
+        <w:t xml:space="preserve"> be successful, players need to apply </w:t>
+      </w:r>
+      <w:r>
+        <w:t xml:space="preserve">various </w:t>
+      </w:r>
+      <w:r>
+        <w:t>problem-solving</w:t>
+      </w:r>
       <w:r>
         <w:t xml:space="preserve"> techniques and strategies. Utilizing probabilistic decision making and reasoning is crucial </w:t>
       </w:r>
@@ -250,7 +297,13 @@
         <w:t xml:space="preserve">We aim to take a supervised learning approach to solve this problem. </w:t>
       </w:r>
       <w:r>
-        <w:t>Our main objective is to create an agent which can win a game of minesweeper more than the average human player, which is approximately 20% of the time.</w:t>
+        <w:t xml:space="preserve">Our main objective is to create an agent which can win a game of minesweeper more than the average human player, which is approximately </w:t>
+      </w:r>
+      <w:r>
+        <w:t>20% of the time on an expert-level board (30x16 board size and 99 mines)</w:t>
+      </w:r>
+      <w:r>
+        <w:t>.</w:t>
       </w:r>
       <w:r>
         <w:t xml:space="preserve"> </w:t>
@@ -272,11 +325,9 @@
       <w:r>
         <w:t xml:space="preserve">Our implementation of the minesweeper agent would be a supervised binary classification task, implementing a convolutional neural network (CNN) to find possible mine positions on a game board. </w:t>
       </w:r>
-      <w:proofErr w:type="gramStart"/>
-      <w:r>
-        <w:t>CNN’s</w:t>
-      </w:r>
-      <w:proofErr w:type="gramEnd"/>
+      <w:r>
+        <w:t>CNNs</w:t>
+      </w:r>
       <w:r>
         <w:t xml:space="preserve"> are widely known and used commonly in image tasks due to their ability to capture and recognize spatial relationships, something crucial for finding patterns in matrix shaped inputs.</w:t>
       </w:r>
@@ -362,11 +413,11 @@
         </w:numPr>
       </w:pPr>
       <w:r>
-        <w:t xml:space="preserve">For analyzing our results, our metric that we will use is win percentage. Depending on the size of the board, an ideal win percentage varies. With larger boards, this win percentage will be lower as there are more mines and it is more likely to have to guess what move to make next, rather than being able to know if a square is or isn’t a mine. For the sake of analyzing the results, we will use what most Minesweeper websites consider to be the expert difficulty. This would be a 30-by-16 board with 99 mines. After researching what the expected win percentage of a random board of this size is, a player should be able to have a </w:t>
+        <w:t xml:space="preserve">For analyzing our results, our metric that we will use is win percentage. Depending on the size of the board, an ideal win percentage varies. With larger boards, this win percentage will be lower as there are more mines and it is more likely to have to guess what move to </w:t>
       </w:r>
       <w:r>
         <w:lastRenderedPageBreak/>
-        <w:t>win percentage of around 20%. As such, we will consider it to be a success if our agent is able to win at least 20% of games over a large sample size.</w:t>
+        <w:t>make next, rather than being able to know if a square is or isn’t a mine. For the sake of analyzing the results, we will use what most Minesweeper websites consider to be the expert difficulty. This would be a 30-by-16 board with 99 mines. After researching what the expected win percentage of a random board of this size is, a player should be able to have a win percentage of around 20%. As such, we will consider it to be a success if our agent is able to win at least 20% of games over a large sample size.</w:t>
       </w:r>
     </w:p>
     <w:p>
@@ -383,7 +434,13 @@
         </w:numPr>
       </w:pPr>
       <w:r>
-        <w:t>As for novelty of our project, using AI to solve Minesweeper boards is not a novel idea in and of itself. However, most of these projects are done using reinforcement learning. Our approach will be using supervised learning, where we will utilize convolutional neural networks to solve the boards. The neural network will calculate the probability that each square is a mine. If a square is guaranteed to be a mine, it will have a probability of 1 and will be flagged and if a square is guaranteed to be safe, it will have a probability of 0 and the square will be revealed. If no uncovered square is guaranteed to be safe, the square that is least likely to be a mine will be revealed.</w:t>
+        <w:t xml:space="preserve">As for novelty of our project, using AI to solve Minesweeper boards is not a novel idea in and of itself. However, most of these projects are done using reinforcement learning. Our approach will be </w:t>
+      </w:r>
+      <w:r>
+        <w:t xml:space="preserve">due to </w:t>
+      </w:r>
+      <w:r>
+        <w:t>using supervised learning, where we will utilize convolutional neural networks to solve the boards. The neural network will calculate the probability that each square is a mine. If a square is guaranteed to be a mine, it will have a probability of 1 and will be flagged and if a square is guaranteed to be safe, it will have a probability of 0 and the square will be revealed. If no uncovered square is guaranteed to be safe, the square that is least likely to be a mine will be revealed.</w:t>
       </w:r>
     </w:p>
     <w:p>

</xml_diff>